<commit_message>
Update Task01 automation developer associate
</commit_message>
<xml_diff>
--- a/Automation Developer Associate/Task01/P.D.D/Extract Random Weather P.D.D.docx
+++ b/Automation Developer Associate/Task01/P.D.D/Extract Random Weather P.D.D.docx
@@ -1022,8 +1022,8 @@
         <w:p/>
       </w:sdtContent>
     </w:sdt>
-    <w:bookmarkStart w:id="3" w:name="_Toc208239976" w:displacedByCustomXml="next"/>
-    <w:bookmarkStart w:id="4" w:name="_Toc21516078" w:displacedByCustomXml="next"/>
+    <w:bookmarkStart w:id="3" w:name="_Toc21516078" w:displacedByCustomXml="next"/>
+    <w:bookmarkStart w:id="4" w:name="_Toc208239976" w:displacedByCustomXml="next"/>
     <w:sdt>
       <w:sdtPr>
         <w:rPr>
@@ -3725,7 +3725,15 @@
     </w:p>
     <w:p>
       <w:r>
-        <w:t>The Extract weather information is currently performed manually across edge web  browser, the employee must open the edge web browser go search for generate random weather and go to the first link , apply weather specifications and generate it , then extract the info and put it into txt file.</w:t>
+        <w:t xml:space="preserve">The Extract weather information is currently performed manually across edge web  browser, the employee must open the edge web browser </w:t>
+      </w:r>
+      <w:proofErr w:type="gramStart"/>
+      <w:r>
+        <w:t>go</w:t>
+      </w:r>
+      <w:proofErr w:type="gramEnd"/>
+      <w:r>
+        <w:t xml:space="preserve"> search for generate random weather and go to the first link , apply weather specifications and generate it , then extract the info and put it into txt file.</w:t>
       </w:r>
     </w:p>
     <w:p/>
@@ -3749,7 +3757,15 @@
         <w:t xml:space="preserve"> </w:t>
       </w:r>
       <w:r>
-        <w:t>Standard Of Metrics</w:t>
+        <w:t xml:space="preserve">Standard </w:t>
+      </w:r>
+      <w:proofErr w:type="gramStart"/>
+      <w:r>
+        <w:t>Of</w:t>
+      </w:r>
+      <w:proofErr w:type="gramEnd"/>
+      <w:r>
+        <w:t xml:space="preserve"> Metrics</w:t>
       </w:r>
       <w:bookmarkEnd w:id="17"/>
     </w:p>
@@ -4143,7 +4159,61 @@
                 <w:sz w:val="18"/>
                 <w:szCs w:val="18"/>
               </w:rPr>
-              <w:t>Search for weather random generator, choose the weather options to be warm , winter , rare , generate the weather then extract info and save to txt file</w:t>
+              <w:t xml:space="preserve">Search for weather random generator, choose the weather options to be </w:t>
+            </w:r>
+            <w:proofErr w:type="gramStart"/>
+            <w:r>
+              <w:rPr>
+                <w:b/>
+                <w:sz w:val="18"/>
+                <w:szCs w:val="18"/>
+              </w:rPr>
+              <w:t>warm ,</w:t>
+            </w:r>
+            <w:proofErr w:type="gramEnd"/>
+            <w:r>
+              <w:rPr>
+                <w:b/>
+                <w:sz w:val="18"/>
+                <w:szCs w:val="18"/>
+              </w:rPr>
+              <w:t xml:space="preserve"> </w:t>
+            </w:r>
+            <w:proofErr w:type="gramStart"/>
+            <w:r>
+              <w:rPr>
+                <w:b/>
+                <w:sz w:val="18"/>
+                <w:szCs w:val="18"/>
+              </w:rPr>
+              <w:t>winter ,</w:t>
+            </w:r>
+            <w:proofErr w:type="gramEnd"/>
+            <w:r>
+              <w:rPr>
+                <w:b/>
+                <w:sz w:val="18"/>
+                <w:szCs w:val="18"/>
+              </w:rPr>
+              <w:t xml:space="preserve"> </w:t>
+            </w:r>
+            <w:proofErr w:type="gramStart"/>
+            <w:r>
+              <w:rPr>
+                <w:b/>
+                <w:sz w:val="18"/>
+                <w:szCs w:val="18"/>
+              </w:rPr>
+              <w:t>rare ,</w:t>
+            </w:r>
+            <w:proofErr w:type="gramEnd"/>
+            <w:r>
+              <w:rPr>
+                <w:b/>
+                <w:sz w:val="18"/>
+                <w:szCs w:val="18"/>
+              </w:rPr>
+              <w:t xml:space="preserve"> generate the weather then extract info and save to txt file</w:t>
             </w:r>
           </w:p>
         </w:tc>
@@ -5515,6 +5585,7 @@
                 <w:szCs w:val="18"/>
               </w:rPr>
             </w:pPr>
+            <w:proofErr w:type="gramStart"/>
             <w:r>
               <w:rPr>
                 <w:rFonts w:asciiTheme="majorHAnsi" w:eastAsia="Arial Unicode MS" w:hAnsiTheme="majorHAnsi" w:cstheme="majorHAnsi"/>
@@ -5522,7 +5593,37 @@
                 <w:bCs/>
                 <w:szCs w:val="18"/>
               </w:rPr>
-              <w:t>Employee must use the first link appears after search</w:t>
+              <w:t>Employee</w:t>
+            </w:r>
+            <w:proofErr w:type="gramEnd"/>
+            <w:r>
+              <w:rPr>
+                <w:rFonts w:asciiTheme="majorHAnsi" w:eastAsia="Arial Unicode MS" w:hAnsiTheme="majorHAnsi" w:cstheme="majorHAnsi"/>
+                <w:b/>
+                <w:bCs/>
+                <w:szCs w:val="18"/>
+              </w:rPr>
+              <w:t xml:space="preserve"> must use the first </w:t>
+            </w:r>
+            <w:proofErr w:type="gramStart"/>
+            <w:r>
+              <w:rPr>
+                <w:rFonts w:asciiTheme="majorHAnsi" w:eastAsia="Arial Unicode MS" w:hAnsiTheme="majorHAnsi" w:cstheme="majorHAnsi"/>
+                <w:b/>
+                <w:bCs/>
+                <w:szCs w:val="18"/>
+              </w:rPr>
+              <w:t>link</w:t>
+            </w:r>
+            <w:proofErr w:type="gramEnd"/>
+            <w:r>
+              <w:rPr>
+                <w:rFonts w:asciiTheme="majorHAnsi" w:eastAsia="Arial Unicode MS" w:hAnsiTheme="majorHAnsi" w:cstheme="majorHAnsi"/>
+                <w:b/>
+                <w:bCs/>
+                <w:szCs w:val="18"/>
+              </w:rPr>
+              <w:t xml:space="preserve"> appears after search</w:t>
             </w:r>
           </w:p>
         </w:tc>
@@ -5575,8 +5676,39 @@
                 <w:bCs/>
                 <w:szCs w:val="18"/>
               </w:rPr>
-              <w:t>The employee must extract maininfo and description separetly</w:t>
-            </w:r>
+              <w:t xml:space="preserve">The employee must extract </w:t>
+            </w:r>
+            <w:proofErr w:type="spellStart"/>
+            <w:r>
+              <w:rPr>
+                <w:rFonts w:asciiTheme="majorHAnsi" w:eastAsia="Arial Unicode MS" w:hAnsiTheme="majorHAnsi" w:cstheme="majorHAnsi"/>
+                <w:b/>
+                <w:bCs/>
+                <w:szCs w:val="18"/>
+              </w:rPr>
+              <w:t>maininfo</w:t>
+            </w:r>
+            <w:proofErr w:type="spellEnd"/>
+            <w:r>
+              <w:rPr>
+                <w:rFonts w:asciiTheme="majorHAnsi" w:eastAsia="Arial Unicode MS" w:hAnsiTheme="majorHAnsi" w:cstheme="majorHAnsi"/>
+                <w:b/>
+                <w:bCs/>
+                <w:szCs w:val="18"/>
+              </w:rPr>
+              <w:t xml:space="preserve"> and description </w:t>
+            </w:r>
+            <w:proofErr w:type="spellStart"/>
+            <w:r>
+              <w:rPr>
+                <w:rFonts w:asciiTheme="majorHAnsi" w:eastAsia="Arial Unicode MS" w:hAnsiTheme="majorHAnsi" w:cstheme="majorHAnsi"/>
+                <w:b/>
+                <w:bCs/>
+                <w:szCs w:val="18"/>
+              </w:rPr>
+              <w:t>separetly</w:t>
+            </w:r>
+            <w:proofErr w:type="spellEnd"/>
           </w:p>
         </w:tc>
       </w:tr>
@@ -5631,7 +5763,27 @@
                 <w:bCs/>
                 <w:szCs w:val="18"/>
               </w:rPr>
-              <w:t>The employee must save new file for everyday</w:t>
+              <w:t xml:space="preserve">The employee must save new </w:t>
+            </w:r>
+            <w:proofErr w:type="gramStart"/>
+            <w:r>
+              <w:rPr>
+                <w:rFonts w:asciiTheme="majorHAnsi" w:eastAsia="Arial Unicode MS" w:hAnsiTheme="majorHAnsi" w:cstheme="majorHAnsi"/>
+                <w:b/>
+                <w:bCs/>
+                <w:szCs w:val="18"/>
+              </w:rPr>
+              <w:t>file</w:t>
+            </w:r>
+            <w:proofErr w:type="gramEnd"/>
+            <w:r>
+              <w:rPr>
+                <w:rFonts w:asciiTheme="majorHAnsi" w:eastAsia="Arial Unicode MS" w:hAnsiTheme="majorHAnsi" w:cstheme="majorHAnsi"/>
+                <w:b/>
+                <w:bCs/>
+                <w:szCs w:val="18"/>
+              </w:rPr>
+              <w:t xml:space="preserve"> for everyday</w:t>
             </w:r>
           </w:p>
         </w:tc>
@@ -6050,12 +6202,21 @@
                 <w:szCs w:val="18"/>
               </w:rPr>
             </w:pPr>
+            <w:proofErr w:type="gramStart"/>
             <w:r>
               <w:rPr>
                 <w:rFonts w:ascii="Arial" w:hAnsi="Arial" w:cs="Arial"/>
                 <w:sz w:val="20"/>
               </w:rPr>
-              <w:t>Write www.google.com in the search bar</w:t>
+              <w:t>Write</w:t>
+            </w:r>
+            <w:proofErr w:type="gramEnd"/>
+            <w:r>
+              <w:rPr>
+                <w:rFonts w:ascii="Arial" w:hAnsi="Arial" w:cs="Arial"/>
+                <w:sz w:val="20"/>
+              </w:rPr>
+              <w:t xml:space="preserve"> www.google.com in the search bar</w:t>
             </w:r>
           </w:p>
         </w:tc>
@@ -6731,6 +6892,7 @@
               </w:rPr>
               <w:t>Name the file "</w:t>
             </w:r>
+            <w:proofErr w:type="spellStart"/>
             <w:r>
               <w:rPr>
                 <w:rFonts w:eastAsia="Arial Unicode MS" w:cs="Open Sans"/>
@@ -6740,6 +6902,7 @@
               </w:rPr>
               <w:t>WeatherInformation</w:t>
             </w:r>
+            <w:proofErr w:type="spellEnd"/>
             <w:r>
               <w:rPr>
                 <w:rFonts w:eastAsia="Arial Unicode MS" w:cs="Open Sans"/>
@@ -7018,8 +7181,19 @@
                 <w:bCs/>
                 <w:szCs w:val="18"/>
               </w:rPr>
-              <w:t>Weather MainInfo</w:t>
-            </w:r>
+              <w:t xml:space="preserve">Weather </w:t>
+            </w:r>
+            <w:proofErr w:type="spellStart"/>
+            <w:r>
+              <w:rPr>
+                <w:rFonts w:eastAsia="Arial Unicode MS" w:cs="Open Sans"/>
+                <w:b/>
+                <w:bCs/>
+                <w:szCs w:val="18"/>
+              </w:rPr>
+              <w:t>MainInfo</w:t>
+            </w:r>
+            <w:proofErr w:type="spellEnd"/>
           </w:p>
         </w:tc>
       </w:tr>
@@ -7658,8 +7832,13 @@
         <w:pStyle w:val="Heading5"/>
         <w:keepNext/>
       </w:pPr>
+      <w:proofErr w:type="gramStart"/>
       <w:r>
-        <w:t>Write www.google.com in search bar</w:t>
+        <w:t>Write</w:t>
+      </w:r>
+      <w:proofErr w:type="gramEnd"/>
+      <w:r>
+        <w:t xml:space="preserve"> www.google.com in search bar</w:t>
       </w:r>
     </w:p>
     <w:tbl>
@@ -8567,8 +8746,13 @@
         <w:pStyle w:val="Heading4"/>
         <w:keepNext/>
       </w:pPr>
+      <w:proofErr w:type="gramStart"/>
       <w:r>
-        <w:t>Generate Random Weather</w:t>
+        <w:t>Generate</w:t>
+      </w:r>
+      <w:proofErr w:type="gramEnd"/>
+      <w:r>
+        <w:t xml:space="preserve"> Random Weather</w:t>
       </w:r>
     </w:p>
     <w:tbl>
@@ -8815,8 +8999,13 @@
         <w:pStyle w:val="Heading5"/>
         <w:keepNext/>
       </w:pPr>
+      <w:proofErr w:type="gramStart"/>
       <w:r>
-        <w:t>Change Season to "Winter"</w:t>
+        <w:t>Change</w:t>
+      </w:r>
+      <w:proofErr w:type="gramEnd"/>
+      <w:r>
+        <w:t xml:space="preserve"> Season to "Winter"</w:t>
       </w:r>
     </w:p>
     <w:tbl>
@@ -9312,7 +9501,23 @@
         <w:keepNext/>
       </w:pPr>
       <w:r>
-        <w:t>Create txt File "WeatherInformation" and Open</w:t>
+        <w:t xml:space="preserve">Create </w:t>
+      </w:r>
+      <w:proofErr w:type="gramStart"/>
+      <w:r>
+        <w:t>txt File</w:t>
+      </w:r>
+      <w:proofErr w:type="gramEnd"/>
+      <w:r>
+        <w:t xml:space="preserve"> "</w:t>
+      </w:r>
+      <w:proofErr w:type="spellStart"/>
+      <w:r>
+        <w:t>WeatherInformation</w:t>
+      </w:r>
+      <w:proofErr w:type="spellEnd"/>
+      <w:r>
+        <w:t>" and Open</w:t>
       </w:r>
     </w:p>
     <w:tbl>
@@ -9892,7 +10097,15 @@
       </w:pPr>
       <w:r>
         <w:lastRenderedPageBreak/>
-        <w:t>Name The File "WeatherInformation"</w:t>
+        <w:t>Name The File "</w:t>
+      </w:r>
+      <w:proofErr w:type="spellStart"/>
+      <w:r>
+        <w:t>WeatherInformation</w:t>
+      </w:r>
+      <w:proofErr w:type="spellEnd"/>
+      <w:r>
+        <w:t>"</w:t>
       </w:r>
     </w:p>
     <w:tbl>
@@ -10635,7 +10848,15 @@
         <w:keepNext/>
       </w:pPr>
       <w:r>
-        <w:t>Paste Data into WeatherInformation File</w:t>
+        <w:t xml:space="preserve">Paste Data into </w:t>
+      </w:r>
+      <w:proofErr w:type="spellStart"/>
+      <w:r>
+        <w:t>WeatherInformation</w:t>
+      </w:r>
+      <w:proofErr w:type="spellEnd"/>
+      <w:r>
+        <w:t xml:space="preserve"> File</w:t>
       </w:r>
     </w:p>
     <w:tbl>
@@ -10718,8 +10939,13 @@
       </w:pPr>
       <w:r>
         <w:lastRenderedPageBreak/>
-        <w:t>Paste Weather MainInfo</w:t>
+        <w:t xml:space="preserve">Paste Weather </w:t>
       </w:r>
+      <w:proofErr w:type="spellStart"/>
+      <w:r>
+        <w:t>MainInfo</w:t>
+      </w:r>
+      <w:proofErr w:type="spellEnd"/>
     </w:p>
     <w:tbl>
       <w:tblPr>
@@ -11843,7 +12069,27 @@
                 <w:bCs/>
                 <w:szCs w:val="21"/>
               </w:rPr>
-              <w:t xml:space="preserve">Something went wrong when open </w:t>
+              <w:t xml:space="preserve">Something went wrong when </w:t>
+            </w:r>
+            <w:proofErr w:type="gramStart"/>
+            <w:r>
+              <w:rPr>
+                <w:rFonts w:asciiTheme="majorHAnsi" w:eastAsia="Arial Unicode MS" w:hAnsiTheme="majorHAnsi" w:cstheme="majorHAnsi"/>
+                <w:b/>
+                <w:bCs/>
+                <w:szCs w:val="21"/>
+              </w:rPr>
+              <w:t>open</w:t>
+            </w:r>
+            <w:proofErr w:type="gramEnd"/>
+            <w:r>
+              <w:rPr>
+                <w:rFonts w:asciiTheme="majorHAnsi" w:eastAsia="Arial Unicode MS" w:hAnsiTheme="majorHAnsi" w:cstheme="majorHAnsi"/>
+                <w:b/>
+                <w:bCs/>
+                <w:szCs w:val="21"/>
+              </w:rPr>
+              <w:t xml:space="preserve"> </w:t>
             </w:r>
           </w:p>
           <w:p>
@@ -11895,6 +12141,187 @@
                 <w:szCs w:val="21"/>
               </w:rPr>
               <w:t>Log Message “Failed to open Browser”</w:t>
+            </w:r>
+          </w:p>
+        </w:tc>
+      </w:tr>
+      <w:tr>
+        <w:trPr>
+          <w:cantSplit/>
+          <w:trHeight w:val="239"/>
+          <w:jc w:val="center"/>
+        </w:trPr>
+        <w:tc>
+          <w:tcPr>
+            <w:cnfStyle w:val="001000000000" w:firstRow="0" w:lastRow="0" w:firstColumn="1" w:lastColumn="0" w:oddVBand="0" w:evenVBand="0" w:oddHBand="0" w:evenHBand="0" w:firstRowFirstColumn="0" w:firstRowLastColumn="0" w:lastRowFirstColumn="0" w:lastRowLastColumn="0"/>
+            <w:tcW w:w="1371" w:type="dxa"/>
+            <w:shd w:val="clear" w:color="auto" w:fill="FFFFFF" w:themeFill="background1"/>
+            <w:vAlign w:val="center"/>
+          </w:tcPr>
+          <w:p>
+            <w:pPr>
+              <w:keepNext/>
+              <w:jc w:val="center"/>
+              <w:rPr>
+                <w:rFonts w:asciiTheme="majorHAnsi" w:eastAsia="Arial Unicode MS" w:hAnsiTheme="majorHAnsi" w:cstheme="majorHAnsi"/>
+                <w:szCs w:val="21"/>
+              </w:rPr>
+            </w:pPr>
+            <w:r>
+              <w:rPr>
+                <w:rFonts w:asciiTheme="majorHAnsi" w:eastAsia="Arial Unicode MS" w:hAnsiTheme="majorHAnsi" w:cstheme="majorHAnsi"/>
+                <w:szCs w:val="21"/>
+              </w:rPr>
+              <w:t>BE-01</w:t>
+            </w:r>
+          </w:p>
+        </w:tc>
+        <w:tc>
+          <w:tcPr>
+            <w:tcW w:w="1799" w:type="dxa"/>
+            <w:shd w:val="clear" w:color="auto" w:fill="FFFFFF" w:themeFill="background1"/>
+            <w:vAlign w:val="center"/>
+          </w:tcPr>
+          <w:p>
+            <w:pPr>
+              <w:keepNext/>
+              <w:jc w:val="center"/>
+              <w:cnfStyle w:val="000000000000" w:firstRow="0" w:lastRow="0" w:firstColumn="0" w:lastColumn="0" w:oddVBand="0" w:evenVBand="0" w:oddHBand="0" w:evenHBand="0" w:firstRowFirstColumn="0" w:firstRowLastColumn="0" w:lastRowFirstColumn="0" w:lastRowLastColumn="0"/>
+              <w:rPr>
+                <w:rFonts w:asciiTheme="majorHAnsi" w:eastAsia="Arial Unicode MS" w:hAnsiTheme="majorHAnsi" w:cstheme="majorHAnsi"/>
+                <w:b/>
+                <w:bCs/>
+                <w:szCs w:val="21"/>
+              </w:rPr>
+            </w:pPr>
+            <w:r>
+              <w:rPr>
+                <w:rFonts w:asciiTheme="majorHAnsi" w:eastAsia="Arial Unicode MS" w:hAnsiTheme="majorHAnsi" w:cstheme="majorHAnsi"/>
+                <w:b/>
+                <w:bCs/>
+                <w:szCs w:val="21"/>
+              </w:rPr>
+              <w:t>Donjon weather generator not appearing as the first link</w:t>
+            </w:r>
+          </w:p>
+        </w:tc>
+        <w:tc>
+          <w:tcPr>
+            <w:tcW w:w="6905" w:type="dxa"/>
+            <w:shd w:val="clear" w:color="auto" w:fill="FFFFFF" w:themeFill="background1"/>
+            <w:vAlign w:val="center"/>
+          </w:tcPr>
+          <w:p>
+            <w:pPr>
+              <w:keepNext/>
+              <w:jc w:val="center"/>
+              <w:cnfStyle w:val="000000000000" w:firstRow="0" w:lastRow="0" w:firstColumn="0" w:lastColumn="0" w:oddVBand="0" w:evenVBand="0" w:oddHBand="0" w:evenHBand="0" w:firstRowFirstColumn="0" w:firstRowLastColumn="0" w:lastRowFirstColumn="0" w:lastRowLastColumn="0"/>
+              <w:rPr>
+                <w:rFonts w:asciiTheme="majorHAnsi" w:eastAsia="Arial Unicode MS" w:hAnsiTheme="majorHAnsi" w:cstheme="majorHAnsi"/>
+                <w:b/>
+                <w:bCs/>
+                <w:szCs w:val="21"/>
+              </w:rPr>
+            </w:pPr>
+            <w:r>
+              <w:rPr>
+                <w:rFonts w:asciiTheme="majorHAnsi" w:eastAsia="Arial Unicode MS" w:hAnsiTheme="majorHAnsi" w:cstheme="majorHAnsi"/>
+                <w:b/>
+                <w:bCs/>
+                <w:szCs w:val="21"/>
+              </w:rPr>
+              <w:t>Refresh browser and type “donjon” after  “generate random weather” and click search again</w:t>
+            </w:r>
+          </w:p>
+        </w:tc>
+      </w:tr>
+      <w:tr>
+        <w:trPr>
+          <w:cnfStyle w:val="000000100000" w:firstRow="0" w:lastRow="0" w:firstColumn="0" w:lastColumn="0" w:oddVBand="0" w:evenVBand="0" w:oddHBand="1" w:evenHBand="0" w:firstRowFirstColumn="0" w:firstRowLastColumn="0" w:lastRowFirstColumn="0" w:lastRowLastColumn="0"/>
+          <w:cantSplit/>
+          <w:trHeight w:val="239"/>
+          <w:jc w:val="center"/>
+        </w:trPr>
+        <w:tc>
+          <w:tcPr>
+            <w:cnfStyle w:val="001000000000" w:firstRow="0" w:lastRow="0" w:firstColumn="1" w:lastColumn="0" w:oddVBand="0" w:evenVBand="0" w:oddHBand="0" w:evenHBand="0" w:firstRowFirstColumn="0" w:firstRowLastColumn="0" w:lastRowFirstColumn="0" w:lastRowLastColumn="0"/>
+            <w:tcW w:w="1371" w:type="dxa"/>
+            <w:shd w:val="clear" w:color="auto" w:fill="FFFFFF" w:themeFill="background1"/>
+            <w:vAlign w:val="center"/>
+          </w:tcPr>
+          <w:p>
+            <w:pPr>
+              <w:keepNext/>
+              <w:jc w:val="center"/>
+              <w:rPr>
+                <w:rFonts w:asciiTheme="majorHAnsi" w:eastAsia="Arial Unicode MS" w:hAnsiTheme="majorHAnsi" w:cstheme="majorHAnsi"/>
+                <w:szCs w:val="21"/>
+              </w:rPr>
+            </w:pPr>
+            <w:r>
+              <w:rPr>
+                <w:rFonts w:asciiTheme="majorHAnsi" w:eastAsia="Arial Unicode MS" w:hAnsiTheme="majorHAnsi" w:cstheme="majorHAnsi"/>
+                <w:szCs w:val="21"/>
+              </w:rPr>
+              <w:t>BE-02</w:t>
+            </w:r>
+          </w:p>
+        </w:tc>
+        <w:tc>
+          <w:tcPr>
+            <w:tcW w:w="1799" w:type="dxa"/>
+            <w:shd w:val="clear" w:color="auto" w:fill="FFFFFF" w:themeFill="background1"/>
+            <w:vAlign w:val="center"/>
+          </w:tcPr>
+          <w:p>
+            <w:pPr>
+              <w:keepNext/>
+              <w:jc w:val="center"/>
+              <w:cnfStyle w:val="000000100000" w:firstRow="0" w:lastRow="0" w:firstColumn="0" w:lastColumn="0" w:oddVBand="0" w:evenVBand="0" w:oddHBand="1" w:evenHBand="0" w:firstRowFirstColumn="0" w:firstRowLastColumn="0" w:lastRowFirstColumn="0" w:lastRowLastColumn="0"/>
+              <w:rPr>
+                <w:rFonts w:asciiTheme="majorHAnsi" w:eastAsia="Arial Unicode MS" w:hAnsiTheme="majorHAnsi" w:cstheme="majorHAnsi"/>
+                <w:b/>
+                <w:bCs/>
+                <w:szCs w:val="21"/>
+              </w:rPr>
+            </w:pPr>
+            <w:r>
+              <w:rPr>
+                <w:rFonts w:asciiTheme="majorHAnsi" w:eastAsia="Arial Unicode MS" w:hAnsiTheme="majorHAnsi" w:cstheme="majorHAnsi"/>
+                <w:b/>
+                <w:bCs/>
+                <w:szCs w:val="21"/>
+              </w:rPr>
+              <w:t>No data generated after clicking generate</w:t>
+            </w:r>
+          </w:p>
+        </w:tc>
+        <w:tc>
+          <w:tcPr>
+            <w:tcW w:w="6905" w:type="dxa"/>
+            <w:shd w:val="clear" w:color="auto" w:fill="FFFFFF" w:themeFill="background1"/>
+            <w:vAlign w:val="center"/>
+          </w:tcPr>
+          <w:p>
+            <w:pPr>
+              <w:keepNext/>
+              <w:jc w:val="center"/>
+              <w:cnfStyle w:val="000000100000" w:firstRow="0" w:lastRow="0" w:firstColumn="0" w:lastColumn="0" w:oddVBand="0" w:evenVBand="0" w:oddHBand="1" w:evenHBand="0" w:firstRowFirstColumn="0" w:firstRowLastColumn="0" w:lastRowFirstColumn="0" w:lastRowLastColumn="0"/>
+              <w:rPr>
+                <w:rFonts w:asciiTheme="majorHAnsi" w:eastAsia="Arial Unicode MS" w:hAnsiTheme="majorHAnsi" w:cstheme="majorHAnsi"/>
+                <w:b/>
+                <w:bCs/>
+                <w:szCs w:val="21"/>
+              </w:rPr>
+            </w:pPr>
+            <w:r>
+              <w:rPr>
+                <w:rFonts w:asciiTheme="majorHAnsi" w:eastAsia="Arial Unicode MS" w:hAnsiTheme="majorHAnsi" w:cstheme="majorHAnsi"/>
+                <w:b/>
+                <w:bCs/>
+                <w:szCs w:val="21"/>
+              </w:rPr>
+              <w:t>Refresh browser and fill info again and click generate</w:t>
             </w:r>
           </w:p>
         </w:tc>
@@ -11977,10 +12404,21 @@
         <w:rPr>
           <w:b/>
         </w:rPr>
-        <w:t xml:space="preserve"> scope of RPA</w:t>
+        <w:t xml:space="preserve"> scope of </w:t>
+      </w:r>
+      <w:proofErr w:type="gramStart"/>
+      <w:r>
+        <w:rPr>
+          <w:b/>
+        </w:rPr>
+        <w:t>RPA</w:t>
       </w:r>
       <w:r>
-        <w:t>, are listed here:</w:t>
+        <w:t>,</w:t>
+      </w:r>
+      <w:proofErr w:type="gramEnd"/>
+      <w:r>
+        <w:t xml:space="preserve"> are listed here:</w:t>
       </w:r>
     </w:p>
     <w:p>

</xml_diff>